<commit_message>
Revert "Merge branch 'main' of https://github.com/OmarSaadany/Weather-Station"
This reverts commit f20c84c9b28670de5189942a73ec7ef05d130d1f, reversing
changes made to 0995fd9c09b4c5def3b64c1388a69cca302543f3.
</commit_message>
<xml_diff>
--- a/DOCs/Weather Station Proposal.docx
+++ b/DOCs/Weather Station Proposal.docx
@@ -1006,7 +1006,21 @@
               <w:rPr>
                 <w:rFonts w:cstheme="minorHAnsi"/>
               </w:rPr>
-              <w:t xml:space="preserve">Female female </w:t>
+              <w:t xml:space="preserve">Female </w:t>
+            </w:r>
+            <w:proofErr w:type="spellStart"/>
+            <w:r>
+              <w:rPr>
+                <w:rFonts w:cstheme="minorHAnsi"/>
+              </w:rPr>
+              <w:t>female</w:t>
+            </w:r>
+            <w:proofErr w:type="spellEnd"/>
+            <w:r>
+              <w:rPr>
+                <w:rFonts w:cstheme="minorHAnsi"/>
+              </w:rPr>
+              <w:t xml:space="preserve"> </w:t>
             </w:r>
           </w:p>
         </w:tc>

</xml_diff>